<commit_message>
Changes to be committed:  Changes not staged for commit:
</commit_message>
<xml_diff>
--- a/lab_5/отчет.docx
+++ b/lab_5/отчет.docx
@@ -10,7 +10,10 @@
         <w:t xml:space="preserve">Отчет по </w:t>
       </w:r>
       <w:r>
-        <w:t>4</w:t>
+        <w:rPr>
+          <w:lang w:val="en-US"/>
+        </w:rPr>
+        <w:t>5</w:t>
       </w:r>
       <w:r>
         <w:t xml:space="preserve"> лабораторной работе</w:t>
@@ -251,8 +254,13 @@
       <w:r>
         <w:t xml:space="preserve"> </w:t>
       </w:r>
-      <w:r>
-        <w:t>abs(y2 - y1)</w:t>
+      <w:proofErr w:type="gramStart"/>
+      <w:r>
+        <w:t>abs(</w:t>
+      </w:r>
+      <w:proofErr w:type="gramEnd"/>
+      <w:r>
+        <w:t>y2 - y1)</w:t>
       </w:r>
     </w:p>
     <w:p>
@@ -397,8 +405,13 @@
       <w:r>
         <w:t xml:space="preserve">шанс мутации популяции </w:t>
       </w:r>
-      <w:r>
-        <w:t xml:space="preserve">1./population.size(), </w:t>
+      <w:proofErr w:type="gramStart"/>
+      <w:r>
+        <w:t>1./population.size(</w:t>
+      </w:r>
+      <w:proofErr w:type="gramEnd"/>
+      <w:r>
+        <w:t xml:space="preserve">), </w:t>
       </w:r>
       <w:r>
         <w:t xml:space="preserve">шанс мутации индивида </w:t>
@@ -1115,7 +1128,10 @@
         <w:rPr>
           <w:lang w:val="en-US"/>
         </w:rPr>
-        <w:t>n^2</w:t>
+        <w:t>n</w:t>
+      </w:r>
+      <w:r>
+        <w:t>^2</w:t>
       </w:r>
       <w:r>
         <w:t>)</w:t>

</xml_diff>